<commit_message>
updated code with documentation
</commit_message>
<xml_diff>
--- a/Chapter8_Rainfall/rainfall/Chapter8_Rainfall_Logic.docx
+++ b/Chapter8_Rainfall/rainfall/Chapter8_Rainfall_Logic.docx
@@ -170,6 +170,13 @@
         </w:rPr>
         <w:t>File: reference to the opened txt file</w:t>
       </w:r>
+      <w:r>
+        <w:rPr>
+          <w:rFonts w:ascii="Calibri" w:hAnsi="Calibri" w:cs="Calibri"/>
+          <w:color w:val="000000" w:themeColor="text1"/>
+        </w:rPr>
+        <w:t xml:space="preserve"> with data</w:t>
+      </w:r>
     </w:p>
     <w:p>
       <w:pPr>
@@ -391,6 +398,13 @@
           <w:color w:val="000000" w:themeColor="text1"/>
         </w:rPr>
         <w:t>Loop through each line of the file</w:t>
+      </w:r>
+      <w:r>
+        <w:rPr>
+          <w:rFonts w:ascii="Calibri" w:hAnsi="Calibri" w:cs="Calibri"/>
+          <w:color w:val="000000" w:themeColor="text1"/>
+        </w:rPr>
+        <w:t>, strip the \n from the line</w:t>
       </w:r>
     </w:p>
     <w:p>

</xml_diff>